<commit_message>
Modify grading to be 5 is best
</commit_message>
<xml_diff>
--- a/docs/course/reflection.docx
+++ b/docs/course/reflection.docx
@@ -1,6 +1,6 @@
 
 <file path=word/document.xml><?xml version="1.0" encoding="utf-8"?>
-<w:document xmlns:wpc="http://schemas.microsoft.com/office/word/2010/wordprocessingCanvas" xmlns:cx="http://schemas.microsoft.com/office/drawing/2014/chartex" xmlns:cx1="http://schemas.microsoft.com/office/drawing/2015/9/8/chartex" xmlns:cx2="http://schemas.microsoft.com/office/drawing/2015/10/21/chartex" xmlns:cx3="http://schemas.microsoft.com/office/drawing/2016/5/9/chartex" xmlns:cx4="http://schemas.microsoft.com/office/drawing/2016/5/10/chartex" xmlns:cx5="http://schemas.microsoft.com/office/drawing/2016/5/11/chartex" xmlns:cx6="http://schemas.microsoft.com/office/drawing/2016/5/12/chartex" xmlns:cx7="http://schemas.microsoft.com/office/drawing/2016/5/13/chartex" xmlns:cx8="http://schemas.microsoft.com/office/drawing/2016/5/14/chartex" xmlns:mc="http://schemas.openxmlformats.org/markup-compatibility/2006" xmlns:aink="http://schemas.microsoft.com/office/drawing/2016/ink" xmlns:am3d="http://schemas.microsoft.com/office/drawing/2017/model3d" xmlns:o="urn:schemas-microsoft-com:office:office" xmlns:r="http://schemas.openxmlformats.org/officeDocument/2006/relationships" xmlns:m="http://schemas.openxmlformats.org/officeDocument/2006/math" xmlns:v="urn:schemas-microsoft-com:vml" xmlns:wp14="http://schemas.microsoft.com/office/word/2010/wordprocessingDrawing" xmlns:wp="http://schemas.openxmlformats.org/drawingml/2006/wordprocessingDrawing" xmlns:w10="urn:schemas-microsoft-com:office:word" xmlns:w="http://schemas.openxmlformats.org/wordprocessingml/2006/main" xmlns:w14="http://schemas.microsoft.com/office/word/2010/wordml" xmlns:w15="http://schemas.microsoft.com/office/word/2012/wordml" xmlns:w16cex="http://schemas.microsoft.com/office/word/2018/wordml/cex" xmlns:w16cid="http://schemas.microsoft.com/office/word/2016/wordml/cid" xmlns:w16="http://schemas.microsoft.com/office/word/2018/wordml" xmlns:w16se="http://schemas.microsoft.com/office/word/2015/wordml/symex" xmlns:wpg="http://schemas.microsoft.com/office/word/2010/wordprocessingGroup" xmlns:wpi="http://schemas.microsoft.com/office/word/2010/wordprocessingInk" xmlns:wne="http://schemas.microsoft.com/office/word/2006/wordml" xmlns:wps="http://schemas.microsoft.com/office/word/2010/wordprocessingShape" mc:Ignorable="w14 w15 w16se w16cid w16 w16cex wp14">
+<w:document xmlns:wpc="http://schemas.microsoft.com/office/word/2010/wordprocessingCanvas" xmlns:cx="http://schemas.microsoft.com/office/drawing/2014/chartex" xmlns:cx1="http://schemas.microsoft.com/office/drawing/2015/9/8/chartex" xmlns:cx2="http://schemas.microsoft.com/office/drawing/2015/10/21/chartex" xmlns:cx3="http://schemas.microsoft.com/office/drawing/2016/5/9/chartex" xmlns:cx4="http://schemas.microsoft.com/office/drawing/2016/5/10/chartex" xmlns:cx5="http://schemas.microsoft.com/office/drawing/2016/5/11/chartex" xmlns:cx6="http://schemas.microsoft.com/office/drawing/2016/5/12/chartex" xmlns:cx7="http://schemas.microsoft.com/office/drawing/2016/5/13/chartex" xmlns:cx8="http://schemas.microsoft.com/office/drawing/2016/5/14/chartex" xmlns:mc="http://schemas.openxmlformats.org/markup-compatibility/2006" xmlns:aink="http://schemas.microsoft.com/office/drawing/2016/ink" xmlns:am3d="http://schemas.microsoft.com/office/drawing/2017/model3d" xmlns:o="urn:schemas-microsoft-com:office:office" xmlns:r="http://schemas.openxmlformats.org/officeDocument/2006/relationships" xmlns:m="http://schemas.openxmlformats.org/officeDocument/2006/math" xmlns:v="urn:schemas-microsoft-com:vml" xmlns:wp14="http://schemas.microsoft.com/office/word/2010/wordprocessingDrawing" xmlns:wp="http://schemas.openxmlformats.org/drawingml/2006/wordprocessingDrawing" xmlns:w10="urn:schemas-microsoft-com:office:word" xmlns:w="http://schemas.openxmlformats.org/wordprocessingml/2006/main" xmlns:w14="http://schemas.microsoft.com/office/word/2010/wordml" xmlns:w15="http://schemas.microsoft.com/office/word/2012/wordml" xmlns:w16cex="http://schemas.microsoft.com/office/word/2018/wordml/cex" xmlns:w16cid="http://schemas.microsoft.com/office/word/2016/wordml/cid" xmlns:w16="http://schemas.microsoft.com/office/word/2018/wordml" xmlns:w16sdtdh="http://schemas.microsoft.com/office/word/2020/wordml/sdtdatahash" xmlns:w16se="http://schemas.microsoft.com/office/word/2015/wordml/symex" xmlns:wpg="http://schemas.microsoft.com/office/word/2010/wordprocessingGroup" xmlns:wpi="http://schemas.microsoft.com/office/word/2010/wordprocessingInk" xmlns:wne="http://schemas.microsoft.com/office/word/2006/wordml" xmlns:wps="http://schemas.microsoft.com/office/word/2010/wordprocessingShape" mc:Ignorable="w14 w15 w16se w16cid w16 w16cex w16sdtdh wp14">
   <w:body>
     <w:p>
       <w:pPr>
@@ -42,7 +42,14 @@
           <w:sz w:val="20"/>
           <w:szCs w:val="20"/>
         </w:rPr>
-        <w:t>1.</w:t>
+        <w:t>5</w:t>
+      </w:r>
+      <w:r>
+        <w:rPr>
+          <w:sz w:val="20"/>
+          <w:szCs w:val="20"/>
+        </w:rPr>
+        <w:t>.</w:t>
       </w:r>
       <w:r>
         <w:rPr>
@@ -107,7 +114,14 @@
           <w:sz w:val="20"/>
           <w:szCs w:val="20"/>
         </w:rPr>
-        <w:t>2.</w:t>
+        <w:t>4</w:t>
+      </w:r>
+      <w:r>
+        <w:rPr>
+          <w:sz w:val="20"/>
+          <w:szCs w:val="20"/>
+        </w:rPr>
+        <w:t>.</w:t>
       </w:r>
       <w:r>
         <w:rPr>
@@ -167,7 +181,14 @@
           <w:sz w:val="20"/>
           <w:szCs w:val="20"/>
         </w:rPr>
-        <w:t>4.</w:t>
+        <w:t>2</w:t>
+      </w:r>
+      <w:r>
+        <w:rPr>
+          <w:sz w:val="20"/>
+          <w:szCs w:val="20"/>
+        </w:rPr>
+        <w:t>.</w:t>
       </w:r>
       <w:r>
         <w:rPr>
@@ -204,7 +225,14 @@
           <w:sz w:val="20"/>
           <w:szCs w:val="20"/>
         </w:rPr>
-        <w:t>5.</w:t>
+        <w:t>1</w:t>
+      </w:r>
+      <w:r>
+        <w:rPr>
+          <w:sz w:val="20"/>
+          <w:szCs w:val="20"/>
+        </w:rPr>
+        <w:t>.</w:t>
       </w:r>
       <w:r>
         <w:rPr>
@@ -227,7 +255,14 @@
           <w:sz w:val="20"/>
           <w:szCs w:val="20"/>
         </w:rPr>
-        <w:t>6.</w:t>
+        <w:t>0</w:t>
+      </w:r>
+      <w:r>
+        <w:rPr>
+          <w:sz w:val="20"/>
+          <w:szCs w:val="20"/>
+        </w:rPr>
+        <w:t>.</w:t>
       </w:r>
       <w:r>
         <w:rPr>
@@ -349,14 +384,7 @@
           <w:b/>
           <w:bCs/>
         </w:rPr>
-        <w:t>3</w:t>
-      </w:r>
-      <w:r>
-        <w:rPr>
-          <w:b/>
-          <w:bCs/>
-        </w:rPr>
-        <w:t>. Aside from having to learn a new and/or difficult concept, what do you think was the biggest obstacle your team faced during this case study?</w:t>
+        <w:t>3. Aside from having to learn a new and/or difficult concept, what do you think was the biggest obstacle your team faced during this case study?</w:t>
       </w:r>
     </w:p>
     <w:p/>
@@ -370,10 +398,7 @@
       </w:pPr>
       <w:r>
         <w:lastRenderedPageBreak/>
-        <w:t>4</w:t>
-      </w:r>
-      <w:r>
-        <w:t xml:space="preserve">. According to the evaluation scale, how would you rate your </w:t>
+        <w:t xml:space="preserve">4. According to the evaluation scale, how would you rate your </w:t>
       </w:r>
       <w:r>
         <w:rPr>
@@ -388,13 +413,7 @@
         <w:t xml:space="preserve"> overall performance </w:t>
       </w:r>
       <w:r>
-        <w:t xml:space="preserve">on this </w:t>
-      </w:r>
-      <w:r>
-        <w:t>module</w:t>
-      </w:r>
-      <w:r>
-        <w:t>? Explain why you feel the team deserves that rating.</w:t>
+        <w:t>on this module? Explain why you feel the team deserves that rating.</w:t>
       </w:r>
     </w:p>
     <w:p>
@@ -436,19 +455,7 @@
           <w:rPr>
             <w:rStyle w:val="Hyperlink"/>
           </w:rPr>
-          <w:t>this</w:t>
-        </w:r>
-        <w:r>
-          <w:rPr>
-            <w:rStyle w:val="Hyperlink"/>
-          </w:rPr>
-          <w:t xml:space="preserve"> </w:t>
-        </w:r>
-        <w:r>
-          <w:rPr>
-            <w:rStyle w:val="Hyperlink"/>
-          </w:rPr>
-          <w:t>guide on “radical candor”</w:t>
+          <w:t>this guide on “radical candor”</w:t>
         </w:r>
       </w:hyperlink>
       <w:r>
@@ -553,7 +560,7 @@
 </file>
 
 <file path=word/numbering.xml><?xml version="1.0" encoding="utf-8"?>
-<w:numbering xmlns:wpc="http://schemas.microsoft.com/office/word/2010/wordprocessingCanvas" xmlns:cx="http://schemas.microsoft.com/office/drawing/2014/chartex" xmlns:cx1="http://schemas.microsoft.com/office/drawing/2015/9/8/chartex" xmlns:cx2="http://schemas.microsoft.com/office/drawing/2015/10/21/chartex" xmlns:cx3="http://schemas.microsoft.com/office/drawing/2016/5/9/chartex" xmlns:cx4="http://schemas.microsoft.com/office/drawing/2016/5/10/chartex" xmlns:cx5="http://schemas.microsoft.com/office/drawing/2016/5/11/chartex" xmlns:cx6="http://schemas.microsoft.com/office/drawing/2016/5/12/chartex" xmlns:cx7="http://schemas.microsoft.com/office/drawing/2016/5/13/chartex" xmlns:cx8="http://schemas.microsoft.com/office/drawing/2016/5/14/chartex" xmlns:mc="http://schemas.openxmlformats.org/markup-compatibility/2006" xmlns:aink="http://schemas.microsoft.com/office/drawing/2016/ink" xmlns:am3d="http://schemas.microsoft.com/office/drawing/2017/model3d" xmlns:o="urn:schemas-microsoft-com:office:office" xmlns:r="http://schemas.openxmlformats.org/officeDocument/2006/relationships" xmlns:m="http://schemas.openxmlformats.org/officeDocument/2006/math" xmlns:v="urn:schemas-microsoft-com:vml" xmlns:wp14="http://schemas.microsoft.com/office/word/2010/wordprocessingDrawing" xmlns:wp="http://schemas.openxmlformats.org/drawingml/2006/wordprocessingDrawing" xmlns:w10="urn:schemas-microsoft-com:office:word" xmlns:w="http://schemas.openxmlformats.org/wordprocessingml/2006/main" xmlns:w14="http://schemas.microsoft.com/office/word/2010/wordml" xmlns:w15="http://schemas.microsoft.com/office/word/2012/wordml" xmlns:w16cex="http://schemas.microsoft.com/office/word/2018/wordml/cex" xmlns:w16cid="http://schemas.microsoft.com/office/word/2016/wordml/cid" xmlns:w16="http://schemas.microsoft.com/office/word/2018/wordml" xmlns:w16se="http://schemas.microsoft.com/office/word/2015/wordml/symex" xmlns:wpg="http://schemas.microsoft.com/office/word/2010/wordprocessingGroup" xmlns:wpi="http://schemas.microsoft.com/office/word/2010/wordprocessingInk" xmlns:wne="http://schemas.microsoft.com/office/word/2006/wordml" xmlns:wps="http://schemas.microsoft.com/office/word/2010/wordprocessingShape" mc:Ignorable="w14 w15 w16se w16cid w16 w16cex wp14">
+<w:numbering xmlns:wpc="http://schemas.microsoft.com/office/word/2010/wordprocessingCanvas" xmlns:cx="http://schemas.microsoft.com/office/drawing/2014/chartex" xmlns:cx1="http://schemas.microsoft.com/office/drawing/2015/9/8/chartex" xmlns:cx2="http://schemas.microsoft.com/office/drawing/2015/10/21/chartex" xmlns:cx3="http://schemas.microsoft.com/office/drawing/2016/5/9/chartex" xmlns:cx4="http://schemas.microsoft.com/office/drawing/2016/5/10/chartex" xmlns:cx5="http://schemas.microsoft.com/office/drawing/2016/5/11/chartex" xmlns:cx6="http://schemas.microsoft.com/office/drawing/2016/5/12/chartex" xmlns:cx7="http://schemas.microsoft.com/office/drawing/2016/5/13/chartex" xmlns:cx8="http://schemas.microsoft.com/office/drawing/2016/5/14/chartex" xmlns:mc="http://schemas.openxmlformats.org/markup-compatibility/2006" xmlns:aink="http://schemas.microsoft.com/office/drawing/2016/ink" xmlns:am3d="http://schemas.microsoft.com/office/drawing/2017/model3d" xmlns:o="urn:schemas-microsoft-com:office:office" xmlns:r="http://schemas.openxmlformats.org/officeDocument/2006/relationships" xmlns:m="http://schemas.openxmlformats.org/officeDocument/2006/math" xmlns:v="urn:schemas-microsoft-com:vml" xmlns:wp14="http://schemas.microsoft.com/office/word/2010/wordprocessingDrawing" xmlns:wp="http://schemas.openxmlformats.org/drawingml/2006/wordprocessingDrawing" xmlns:w10="urn:schemas-microsoft-com:office:word" xmlns:w="http://schemas.openxmlformats.org/wordprocessingml/2006/main" xmlns:w14="http://schemas.microsoft.com/office/word/2010/wordml" xmlns:w15="http://schemas.microsoft.com/office/word/2012/wordml" xmlns:w16cex="http://schemas.microsoft.com/office/word/2018/wordml/cex" xmlns:w16cid="http://schemas.microsoft.com/office/word/2016/wordml/cid" xmlns:w16="http://schemas.microsoft.com/office/word/2018/wordml" xmlns:w16sdtdh="http://schemas.microsoft.com/office/word/2020/wordml/sdtdatahash" xmlns:w16se="http://schemas.microsoft.com/office/word/2015/wordml/symex" xmlns:wpg="http://schemas.microsoft.com/office/word/2010/wordprocessingGroup" xmlns:wpi="http://schemas.microsoft.com/office/word/2010/wordprocessingInk" xmlns:wne="http://schemas.microsoft.com/office/word/2006/wordml" xmlns:wps="http://schemas.microsoft.com/office/word/2010/wordprocessingShape" mc:Ignorable="w14 w15 w16se w16cid w16 w16cex w16sdtdh wp14">
   <w:abstractNum w:abstractNumId="0" w15:restartNumberingAfterBreak="0">
     <w:nsid w:val="0219211B"/>
     <w:multiLevelType w:val="hybridMultilevel"/>
@@ -766,7 +773,7 @@
 </file>
 
 <file path=word/styles.xml><?xml version="1.0" encoding="utf-8"?>
-<w:styles xmlns:mc="http://schemas.openxmlformats.org/markup-compatibility/2006" xmlns:r="http://schemas.openxmlformats.org/officeDocument/2006/relationships" xmlns:w="http://schemas.openxmlformats.org/wordprocessingml/2006/main" xmlns:w14="http://schemas.microsoft.com/office/word/2010/wordml" xmlns:w15="http://schemas.microsoft.com/office/word/2012/wordml" xmlns:w16cex="http://schemas.microsoft.com/office/word/2018/wordml/cex" xmlns:w16cid="http://schemas.microsoft.com/office/word/2016/wordml/cid" xmlns:w16="http://schemas.microsoft.com/office/word/2018/wordml" xmlns:w16se="http://schemas.microsoft.com/office/word/2015/wordml/symex" mc:Ignorable="w14 w15 w16se w16cid w16 w16cex">
+<w:styles xmlns:mc="http://schemas.openxmlformats.org/markup-compatibility/2006" xmlns:r="http://schemas.openxmlformats.org/officeDocument/2006/relationships" xmlns:w="http://schemas.openxmlformats.org/wordprocessingml/2006/main" xmlns:w14="http://schemas.microsoft.com/office/word/2010/wordml" xmlns:w15="http://schemas.microsoft.com/office/word/2012/wordml" xmlns:w16cex="http://schemas.microsoft.com/office/word/2018/wordml/cex" xmlns:w16cid="http://schemas.microsoft.com/office/word/2016/wordml/cid" xmlns:w16="http://schemas.microsoft.com/office/word/2018/wordml" xmlns:w16sdtdh="http://schemas.microsoft.com/office/word/2020/wordml/sdtdatahash" xmlns:w16se="http://schemas.microsoft.com/office/word/2015/wordml/symex" mc:Ignorable="w14 w15 w16se w16cid w16 w16cex w16sdtdh">
   <w:docDefaults>
     <w:rPrDefault>
       <w:rPr>

</xml_diff>

<commit_message>
Updating module 2 with csv request
</commit_message>
<xml_diff>
--- a/docs/course/reflection.docx
+++ b/docs/course/reflection.docx
@@ -56,7 +56,23 @@
           <w:sz w:val="20"/>
           <w:szCs w:val="20"/>
         </w:rPr>
-        <w:t xml:space="preserve"> All requirements were met and additional work was done to </w:t>
+        <w:t xml:space="preserve"> All requirements were </w:t>
+      </w:r>
+      <w:proofErr w:type="gramStart"/>
+      <w:r>
+        <w:rPr>
+          <w:sz w:val="20"/>
+          <w:szCs w:val="20"/>
+        </w:rPr>
+        <w:t>met</w:t>
+      </w:r>
+      <w:proofErr w:type="gramEnd"/>
+      <w:r>
+        <w:rPr>
+          <w:sz w:val="20"/>
+          <w:szCs w:val="20"/>
+        </w:rPr>
+        <w:t xml:space="preserve"> and additional work was done to </w:t>
       </w:r>
       <w:r>
         <w:rPr>
@@ -151,7 +167,23 @@
           <w:sz w:val="20"/>
           <w:szCs w:val="20"/>
         </w:rPr>
-        <w:t xml:space="preserve"> Some attempt was made, but </w:t>
+        <w:t xml:space="preserve"> Some attempt was </w:t>
+      </w:r>
+      <w:proofErr w:type="gramStart"/>
+      <w:r>
+        <w:rPr>
+          <w:sz w:val="20"/>
+          <w:szCs w:val="20"/>
+        </w:rPr>
+        <w:t>made, but</w:t>
+      </w:r>
+      <w:proofErr w:type="gramEnd"/>
+      <w:r>
+        <w:rPr>
+          <w:sz w:val="20"/>
+          <w:szCs w:val="20"/>
+        </w:rPr>
+        <w:t xml:space="preserve"> </w:t>
       </w:r>
       <w:r>
         <w:rPr>
@@ -195,7 +227,23 @@
           <w:sz w:val="20"/>
           <w:szCs w:val="20"/>
         </w:rPr>
-        <w:t xml:space="preserve"> Some attempt was made, but </w:t>
+        <w:t xml:space="preserve"> Some attempt was </w:t>
+      </w:r>
+      <w:proofErr w:type="gramStart"/>
+      <w:r>
+        <w:rPr>
+          <w:sz w:val="20"/>
+          <w:szCs w:val="20"/>
+        </w:rPr>
+        <w:t>made, but</w:t>
+      </w:r>
+      <w:proofErr w:type="gramEnd"/>
+      <w:r>
+        <w:rPr>
+          <w:sz w:val="20"/>
+          <w:szCs w:val="20"/>
+        </w:rPr>
+        <w:t xml:space="preserve"> </w:t>
       </w:r>
       <w:r>
         <w:rPr>
@@ -239,7 +287,23 @@
           <w:sz w:val="20"/>
           <w:szCs w:val="20"/>
         </w:rPr>
-        <w:t xml:space="preserve"> Some attempt was made, but was extremely deficient in approach or understanding.</w:t>
+        <w:t xml:space="preserve"> Some attempt was </w:t>
+      </w:r>
+      <w:proofErr w:type="gramStart"/>
+      <w:r>
+        <w:rPr>
+          <w:sz w:val="20"/>
+          <w:szCs w:val="20"/>
+        </w:rPr>
+        <w:t>made, but</w:t>
+      </w:r>
+      <w:proofErr w:type="gramEnd"/>
+      <w:r>
+        <w:rPr>
+          <w:sz w:val="20"/>
+          <w:szCs w:val="20"/>
+        </w:rPr>
+        <w:t xml:space="preserve"> was extremely deficient in approach or understanding.</w:t>
       </w:r>
     </w:p>
     <w:p>
@@ -435,7 +499,15 @@
         <w:t xml:space="preserve">. </w:t>
       </w:r>
       <w:r>
-        <w:t xml:space="preserve">For each member of your team, (including yourself), rate that team member’s performance on this module, and provide a suggestion for how they can improve moving forward (don’t forget to make a suggestion for your own improvement). </w:t>
+        <w:t xml:space="preserve">For each member of your team, (including yourself), rate that team member’s performance on this module, and provide a suggestion for how they can improve moving forward (don’t forget to </w:t>
+      </w:r>
+      <w:proofErr w:type="gramStart"/>
+      <w:r>
+        <w:t>make a suggestion</w:t>
+      </w:r>
+      <w:proofErr w:type="gramEnd"/>
+      <w:r>
+        <w:t xml:space="preserve"> for your own improvement). </w:t>
       </w:r>
     </w:p>
     <w:p>

</xml_diff>

<commit_message>
update executive summary and reflection
</commit_message>
<xml_diff>
--- a/docs/course/reflection.docx
+++ b/docs/course/reflection.docx
@@ -56,23 +56,7 @@
           <w:sz w:val="20"/>
           <w:szCs w:val="20"/>
         </w:rPr>
-        <w:t xml:space="preserve"> All requirements were </w:t>
-      </w:r>
-      <w:proofErr w:type="gramStart"/>
-      <w:r>
-        <w:rPr>
-          <w:sz w:val="20"/>
-          <w:szCs w:val="20"/>
-        </w:rPr>
-        <w:t>met</w:t>
-      </w:r>
-      <w:proofErr w:type="gramEnd"/>
-      <w:r>
-        <w:rPr>
-          <w:sz w:val="20"/>
-          <w:szCs w:val="20"/>
-        </w:rPr>
-        <w:t xml:space="preserve"> and additional work was done to </w:t>
+        <w:t xml:space="preserve"> All requirements were met and additional work was done to </w:t>
       </w:r>
       <w:r>
         <w:rPr>
@@ -167,23 +151,7 @@
           <w:sz w:val="20"/>
           <w:szCs w:val="20"/>
         </w:rPr>
-        <w:t xml:space="preserve"> Some attempt was </w:t>
-      </w:r>
-      <w:proofErr w:type="gramStart"/>
-      <w:r>
-        <w:rPr>
-          <w:sz w:val="20"/>
-          <w:szCs w:val="20"/>
-        </w:rPr>
-        <w:t>made, but</w:t>
-      </w:r>
-      <w:proofErr w:type="gramEnd"/>
-      <w:r>
-        <w:rPr>
-          <w:sz w:val="20"/>
-          <w:szCs w:val="20"/>
-        </w:rPr>
-        <w:t xml:space="preserve"> </w:t>
+        <w:t xml:space="preserve"> Some attempt was made, but </w:t>
       </w:r>
       <w:r>
         <w:rPr>
@@ -227,23 +195,7 @@
           <w:sz w:val="20"/>
           <w:szCs w:val="20"/>
         </w:rPr>
-        <w:t xml:space="preserve"> Some attempt was </w:t>
-      </w:r>
-      <w:proofErr w:type="gramStart"/>
-      <w:r>
-        <w:rPr>
-          <w:sz w:val="20"/>
-          <w:szCs w:val="20"/>
-        </w:rPr>
-        <w:t>made, but</w:t>
-      </w:r>
-      <w:proofErr w:type="gramEnd"/>
-      <w:r>
-        <w:rPr>
-          <w:sz w:val="20"/>
-          <w:szCs w:val="20"/>
-        </w:rPr>
-        <w:t xml:space="preserve"> </w:t>
+        <w:t xml:space="preserve"> Some attempt was made, but </w:t>
       </w:r>
       <w:r>
         <w:rPr>
@@ -287,23 +239,7 @@
           <w:sz w:val="20"/>
           <w:szCs w:val="20"/>
         </w:rPr>
-        <w:t xml:space="preserve"> Some attempt was </w:t>
-      </w:r>
-      <w:proofErr w:type="gramStart"/>
-      <w:r>
-        <w:rPr>
-          <w:sz w:val="20"/>
-          <w:szCs w:val="20"/>
-        </w:rPr>
-        <w:t>made, but</w:t>
-      </w:r>
-      <w:proofErr w:type="gramEnd"/>
-      <w:r>
-        <w:rPr>
-          <w:sz w:val="20"/>
-          <w:szCs w:val="20"/>
-        </w:rPr>
-        <w:t xml:space="preserve"> was extremely deficient in approach or understanding.</w:t>
+        <w:t xml:space="preserve"> Some attempt was made, but was extremely deficient in approach or understanding.</w:t>
       </w:r>
     </w:p>
     <w:p>
@@ -462,7 +398,45 @@
       </w:pPr>
       <w:r>
         <w:lastRenderedPageBreak/>
-        <w:t xml:space="preserve">4. According to the evaluation scale, how would you rate your </w:t>
+        <w:t xml:space="preserve">4. </w:t>
+      </w:r>
+      <w:r>
+        <w:t>What is the most insightful thing you learned from watching the other teams’ videos?</w:t>
+      </w:r>
+    </w:p>
+    <w:p/>
+    <w:p/>
+    <w:p/>
+    <w:p/>
+    <w:p>
+      <w:pPr>
+        <w:pStyle w:val="Question"/>
+      </w:pPr>
+      <w:r>
+        <w:t xml:space="preserve">5. </w:t>
+      </w:r>
+      <w:r>
+        <w:t>What insights did you gather about learning in general from this module? Could these insights apply to spiritual learning? If so, how?</w:t>
+      </w:r>
+    </w:p>
+    <w:p>
+      <w:pPr>
+        <w:pStyle w:val="Question"/>
+      </w:pPr>
+    </w:p>
+    <w:p/>
+    <w:p/>
+    <w:p/>
+    <w:p/>
+    <w:p>
+      <w:pPr>
+        <w:pStyle w:val="Question"/>
+      </w:pPr>
+      <w:r>
+        <w:t>6</w:t>
+      </w:r>
+      <w:r>
+        <w:t xml:space="preserve">. According to the evaluation scale, how would you rate your </w:t>
       </w:r>
       <w:r>
         <w:rPr>
@@ -493,21 +467,13 @@
         <w:pStyle w:val="Question"/>
       </w:pPr>
       <w:r>
-        <w:t>5</w:t>
+        <w:t>7</w:t>
       </w:r>
       <w:r>
         <w:t xml:space="preserve">. </w:t>
       </w:r>
       <w:r>
-        <w:t xml:space="preserve">For each member of your team, (including yourself), rate that team member’s performance on this module, and provide a suggestion for how they can improve moving forward (don’t forget to </w:t>
-      </w:r>
-      <w:proofErr w:type="gramStart"/>
-      <w:r>
-        <w:t>make a suggestion</w:t>
-      </w:r>
-      <w:proofErr w:type="gramEnd"/>
-      <w:r>
-        <w:t xml:space="preserve"> for your own improvement). </w:t>
+        <w:t xml:space="preserve">For each member of your team, (including yourself), rate that team member’s performance on this module, and provide a suggestion for how they can improve moving forward (don’t forget to make a suggestion for your own improvement). </w:t>
       </w:r>
     </w:p>
     <w:p>

</xml_diff>